<commit_message>
fix message noti in military
</commit_message>
<xml_diff>
--- a/public/TemplateMilitary/MoveMilitaryTemplate.docx
+++ b/public/TemplateMilitary/MoveMilitaryTemplate.docx
@@ -1,6 +1,6 @@
 
 <file path=word/document.xml><?xml version="1.0" encoding="utf-8"?>
-<w:document xmlns:wpc="http://schemas.microsoft.com/office/word/2010/wordprocessingCanvas" xmlns:cx="http://schemas.microsoft.com/office/drawing/2014/chartex" xmlns:mc="http://schemas.openxmlformats.org/markup-compatibility/2006" xmlns:o="urn:schemas-microsoft-com:office:office" xmlns:r="http://schemas.openxmlformats.org/officeDocument/2006/relationships" xmlns:m="http://schemas.openxmlformats.org/officeDocument/2006/math" xmlns:v="urn:schemas-microsoft-com:vml" xmlns:wp14="http://schemas.microsoft.com/office/word/2010/wordprocessingDrawing" xmlns:wp="http://schemas.openxmlformats.org/drawingml/2006/wordprocessingDrawing" xmlns:w10="urn:schemas-microsoft-com:office:word" xmlns:w="http://schemas.openxmlformats.org/wordprocessingml/2006/main" xmlns:w14="http://schemas.microsoft.com/office/word/2010/wordml" xmlns:w15="http://schemas.microsoft.com/office/word/2012/wordml" xmlns:w16se="http://schemas.microsoft.com/office/word/2015/wordml/symex" xmlns:wpg="http://schemas.microsoft.com/office/word/2010/wordprocessingGroup" xmlns:wpi="http://schemas.microsoft.com/office/word/2010/wordprocessingInk" xmlns:wne="http://schemas.microsoft.com/office/word/2006/wordml" xmlns:wps="http://schemas.microsoft.com/office/word/2010/wordprocessingShape" mc:Ignorable="w14 w15 w16se wp14">
+<w:document xmlns:wpc="http://schemas.microsoft.com/office/word/2010/wordprocessingCanvas" xmlns:mc="http://schemas.openxmlformats.org/markup-compatibility/2006" xmlns:o="urn:schemas-microsoft-com:office:office" xmlns:r="http://schemas.openxmlformats.org/officeDocument/2006/relationships" xmlns:m="http://schemas.openxmlformats.org/officeDocument/2006/math" xmlns:v="urn:schemas-microsoft-com:vml" xmlns:wp14="http://schemas.microsoft.com/office/word/2010/wordprocessingDrawing" xmlns:wp="http://schemas.openxmlformats.org/drawingml/2006/wordprocessingDrawing" xmlns:w10="urn:schemas-microsoft-com:office:word" xmlns:w="http://schemas.openxmlformats.org/wordprocessingml/2006/main" xmlns:w14="http://schemas.microsoft.com/office/word/2010/wordml" xmlns:w15="http://schemas.microsoft.com/office/word/2012/wordml" xmlns:wpg="http://schemas.microsoft.com/office/word/2010/wordprocessingGroup" xmlns:wpi="http://schemas.microsoft.com/office/word/2010/wordprocessingInk" xmlns:wne="http://schemas.microsoft.com/office/word/2006/wordml" xmlns:wps="http://schemas.microsoft.com/office/word/2010/wordprocessingShape" mc:Ignorable="w14 w15 wp14">
   <w:body>
     <w:p>
       <w:pPr>
@@ -133,10 +133,21 @@
                 <w:bCs/>
                 <w:sz w:val="24"/>
                 <w:szCs w:val="24"/>
+                <w:lang w:val="vi-VN"/>
+              </w:rPr>
+              <w:t>CH</w:t>
+            </w:r>
+            <w:r>
+              <w:rPr>
+                <w:rFonts w:asciiTheme="majorHAnsi" w:hAnsiTheme="majorHAnsi" w:cstheme="majorHAnsi"/>
+                <w:b/>
+                <w:bCs/>
+                <w:sz w:val="24"/>
+                <w:szCs w:val="24"/>
                 <w:u w:val="single"/>
                 <w:lang w:val="vi-VN"/>
               </w:rPr>
-              <w:t>CHQS TRƯỜNG ĐẠI HỌC</w:t>
+              <w:t>QS TRƯỜNG ĐẠI HỌC</w:t>
             </w:r>
             <w:r>
               <w:rPr>
@@ -237,7 +248,73 @@
                 <w:szCs w:val="28"/>
                 <w:u w:val="single"/>
               </w:rPr>
-              <w:t>Độc Lập – Tự Do – Hạnh Phúc</w:t>
+              <w:t>Độ</w:t>
+            </w:r>
+            <w:r>
+              <w:rPr>
+                <w:rFonts w:asciiTheme="majorHAnsi" w:hAnsiTheme="majorHAnsi" w:cstheme="majorHAnsi"/>
+                <w:b/>
+                <w:bCs/>
+                <w:sz w:val="28"/>
+                <w:szCs w:val="28"/>
+                <w:u w:val="single"/>
+              </w:rPr>
+              <w:t>c l</w:t>
+            </w:r>
+            <w:r>
+              <w:rPr>
+                <w:rFonts w:asciiTheme="majorHAnsi" w:hAnsiTheme="majorHAnsi" w:cstheme="majorHAnsi"/>
+                <w:b/>
+                <w:bCs/>
+                <w:sz w:val="28"/>
+                <w:szCs w:val="28"/>
+                <w:u w:val="single"/>
+              </w:rPr>
+              <w:t>ập – Tự</w:t>
+            </w:r>
+            <w:r>
+              <w:rPr>
+                <w:rFonts w:asciiTheme="majorHAnsi" w:hAnsiTheme="majorHAnsi" w:cstheme="majorHAnsi"/>
+                <w:b/>
+                <w:bCs/>
+                <w:sz w:val="28"/>
+                <w:szCs w:val="28"/>
+                <w:u w:val="single"/>
+              </w:rPr>
+              <w:t xml:space="preserve"> d</w:t>
+            </w:r>
+            <w:r>
+              <w:rPr>
+                <w:rFonts w:asciiTheme="majorHAnsi" w:hAnsiTheme="majorHAnsi" w:cstheme="majorHAnsi"/>
+                <w:b/>
+                <w:bCs/>
+                <w:sz w:val="28"/>
+                <w:szCs w:val="28"/>
+                <w:u w:val="single"/>
+              </w:rPr>
+              <w:t>o – Hạ</w:t>
+            </w:r>
+            <w:r>
+              <w:rPr>
+                <w:rFonts w:asciiTheme="majorHAnsi" w:hAnsiTheme="majorHAnsi" w:cstheme="majorHAnsi"/>
+                <w:b/>
+                <w:bCs/>
+                <w:sz w:val="28"/>
+                <w:szCs w:val="28"/>
+                <w:u w:val="single"/>
+              </w:rPr>
+              <w:t>nh p</w:t>
+            </w:r>
+            <w:r>
+              <w:rPr>
+                <w:rFonts w:asciiTheme="majorHAnsi" w:hAnsiTheme="majorHAnsi" w:cstheme="majorHAnsi"/>
+                <w:b/>
+                <w:bCs/>
+                <w:sz w:val="28"/>
+                <w:szCs w:val="28"/>
+                <w:u w:val="single"/>
+              </w:rPr>
+              <w:t>húc</w:t>
             </w:r>
           </w:p>
           <w:p>
@@ -360,8 +437,6 @@
                 <w:lang w:val="vi-VN"/>
               </w:rPr>
             </w:pPr>
-            <w:bookmarkStart w:id="0" w:name="_GoBack"/>
-            <w:bookmarkEnd w:id="0"/>
             <w:r>
               <w:rPr>
                 <w:rFonts w:asciiTheme="majorHAnsi" w:hAnsiTheme="majorHAnsi" w:cstheme="majorHAnsi"/>
@@ -410,7 +485,41 @@
                 <w:szCs w:val="28"/>
                 <w:lang w:val="vi-VN"/>
               </w:rPr>
-              <w:t>Di chuyển đăng ký nghĩa vụ quân sự</w:t>
+              <w:t>Di chuy</w:t>
+            </w:r>
+            <w:r>
+              <w:rPr>
+                <w:rFonts w:asciiTheme="majorHAnsi" w:hAnsiTheme="majorHAnsi" w:cstheme="majorHAnsi"/>
+                <w:b/>
+                <w:bCs/>
+                <w:sz w:val="28"/>
+                <w:szCs w:val="28"/>
+                <w:lang w:val="vi-VN"/>
+              </w:rPr>
+              <w:t xml:space="preserve">ển </w:t>
+            </w:r>
+            <w:r>
+              <w:rPr>
+                <w:rFonts w:asciiTheme="majorHAnsi" w:hAnsiTheme="majorHAnsi" w:cstheme="majorHAnsi"/>
+                <w:b/>
+                <w:bCs/>
+                <w:sz w:val="28"/>
+                <w:szCs w:val="28"/>
+                <w:u w:val="single"/>
+                <w:lang w:val="vi-VN"/>
+              </w:rPr>
+              <w:t>đăng ký nghĩa vụ</w:t>
+            </w:r>
+            <w:r>
+              <w:rPr>
+                <w:rFonts w:asciiTheme="majorHAnsi" w:hAnsiTheme="majorHAnsi" w:cstheme="majorHAnsi"/>
+                <w:b/>
+                <w:bCs/>
+                <w:sz w:val="28"/>
+                <w:szCs w:val="28"/>
+                <w:lang w:val="vi-VN"/>
+              </w:rPr>
+              <w:t xml:space="preserve"> quân sự</w:t>
             </w:r>
           </w:p>
           <w:p>
@@ -441,7 +550,7 @@
           </w:tcPr>
           <w:p>
             <w:pPr>
-              <w:spacing w:line="240" w:lineRule="auto"/>
+              <w:spacing w:line="360" w:lineRule="auto"/>
               <w:ind w:firstLine="720"/>
               <w:rPr>
                 <w:rFonts w:asciiTheme="majorHAnsi" w:hAnsiTheme="majorHAnsi" w:cstheme="majorHAnsi"/>
@@ -783,7 +892,6 @@
                 <w:rFonts w:asciiTheme="majorHAnsi" w:hAnsiTheme="majorHAnsi" w:cstheme="majorHAnsi"/>
                 <w:sz w:val="26"/>
                 <w:szCs w:val="26"/>
-                <w:lang w:val="vi-VN"/>
               </w:rPr>
             </w:pPr>
             <w:r>
@@ -795,6 +903,25 @@
               </w:rPr>
               <w:t>Giấy này có giá trị đến ngày ${NgayHH} tháng ${ThangHH} năm ${NamHH}</w:t>
             </w:r>
+            <w:r>
+              <w:rPr>
+                <w:rFonts w:asciiTheme="majorHAnsi" w:hAnsiTheme="majorHAnsi" w:cstheme="majorHAnsi"/>
+                <w:sz w:val="26"/>
+                <w:szCs w:val="26"/>
+                <w:lang w:val="vi-VN"/>
+              </w:rPr>
+              <w:t>./</w:t>
+            </w:r>
+            <w:r>
+              <w:rPr>
+                <w:rFonts w:asciiTheme="majorHAnsi" w:hAnsiTheme="majorHAnsi" w:cstheme="majorHAnsi"/>
+                <w:sz w:val="26"/>
+                <w:szCs w:val="26"/>
+              </w:rPr>
+              <w:t>.</w:t>
+            </w:r>
+            <w:bookmarkStart w:id="0" w:name="_GoBack"/>
+            <w:bookmarkEnd w:id="0"/>
           </w:p>
         </w:tc>
       </w:tr>
@@ -1022,6 +1149,7 @@
                 <w:rFonts w:asciiTheme="majorHAnsi" w:hAnsiTheme="majorHAnsi" w:cstheme="majorHAnsi"/>
                 <w:sz w:val="26"/>
                 <w:szCs w:val="26"/>
+                <w:lang w:val="vi-VN"/>
               </w:rPr>
             </w:pPr>
             <w:r>
@@ -1047,6 +1175,7 @@
                 <w:rFonts w:asciiTheme="majorHAnsi" w:hAnsiTheme="majorHAnsi" w:cstheme="majorHAnsi"/>
                 <w:sz w:val="26"/>
                 <w:szCs w:val="26"/>
+                <w:lang w:val="vi-VN"/>
               </w:rPr>
               <w:t>…….</w:t>
             </w:r>
@@ -1058,6 +1187,7 @@
                 <w:rFonts w:asciiTheme="majorHAnsi" w:hAnsiTheme="majorHAnsi" w:cstheme="majorHAnsi"/>
                 <w:sz w:val="26"/>
                 <w:szCs w:val="26"/>
+                <w:lang w:val="vi-VN"/>
               </w:rPr>
             </w:pPr>
             <w:r>
@@ -1074,6 +1204,7 @@
                 <w:rFonts w:asciiTheme="majorHAnsi" w:hAnsiTheme="majorHAnsi" w:cstheme="majorHAnsi"/>
                 <w:sz w:val="26"/>
                 <w:szCs w:val="26"/>
+                <w:lang w:val="vi-VN"/>
               </w:rPr>
               <w:t>……...</w:t>
             </w:r>
@@ -1085,6 +1216,7 @@
                 <w:rFonts w:asciiTheme="majorHAnsi" w:hAnsiTheme="majorHAnsi" w:cstheme="majorHAnsi"/>
                 <w:sz w:val="26"/>
                 <w:szCs w:val="26"/>
+                <w:lang w:val="vi-VN"/>
               </w:rPr>
             </w:pPr>
             <w:r>
@@ -1110,6 +1242,7 @@
                 <w:rFonts w:asciiTheme="majorHAnsi" w:hAnsiTheme="majorHAnsi" w:cstheme="majorHAnsi"/>
                 <w:sz w:val="26"/>
                 <w:szCs w:val="26"/>
+                <w:lang w:val="vi-VN"/>
               </w:rPr>
               <w:t>…….</w:t>
             </w:r>
@@ -1307,6 +1440,7 @@
           <w:shd w:val="clear" w:color="auto" w:fill="F1F2F3"/>
           <w:lang w:eastAsia="vi-VN"/>
         </w:rPr>
+        <w:lastRenderedPageBreak/>
         <w:t>${/block_name}</w:t>
       </w:r>
     </w:p>
@@ -1321,7 +1455,7 @@
 </file>
 
 <file path=word/styles.xml><?xml version="1.0" encoding="utf-8"?>
-<w:styles xmlns:mc="http://schemas.openxmlformats.org/markup-compatibility/2006" xmlns:r="http://schemas.openxmlformats.org/officeDocument/2006/relationships" xmlns:w="http://schemas.openxmlformats.org/wordprocessingml/2006/main" xmlns:w14="http://schemas.microsoft.com/office/word/2010/wordml" xmlns:w15="http://schemas.microsoft.com/office/word/2012/wordml" xmlns:w16se="http://schemas.microsoft.com/office/word/2015/wordml/symex" mc:Ignorable="w14 w15 w16se">
+<w:styles xmlns:mc="http://schemas.openxmlformats.org/markup-compatibility/2006" xmlns:r="http://schemas.openxmlformats.org/officeDocument/2006/relationships" xmlns:w="http://schemas.openxmlformats.org/wordprocessingml/2006/main" xmlns:w14="http://schemas.microsoft.com/office/word/2010/wordml" xmlns:w15="http://schemas.microsoft.com/office/word/2012/wordml" mc:Ignorable="w14 w15">
   <w:docDefaults>
     <w:rPrDefault>
       <w:rPr>
@@ -1757,6 +1891,7 @@
       <w:lang w:val="en-US"/>
     </w:rPr>
     <w:tblPr>
+      <w:tblInd w:w="0" w:type="dxa"/>
       <w:tblBorders>
         <w:top w:val="single" w:sz="4" w:space="0" w:color="auto"/>
         <w:left w:val="single" w:sz="4" w:space="0" w:color="auto"/>
@@ -1765,6 +1900,12 @@
         <w:insideH w:val="single" w:sz="4" w:space="0" w:color="auto"/>
         <w:insideV w:val="single" w:sz="4" w:space="0" w:color="auto"/>
       </w:tblBorders>
+      <w:tblCellMar>
+        <w:top w:w="0" w:type="dxa"/>
+        <w:left w:w="108" w:type="dxa"/>
+        <w:bottom w:w="0" w:type="dxa"/>
+        <w:right w:w="108" w:type="dxa"/>
+      </w:tblCellMar>
     </w:tblPr>
   </w:style>
 </w:styles>

</xml_diff>